<commit_message>
way to get state
</commit_message>
<xml_diff>
--- a/Project 4.docx
+++ b/Project 4.docx
@@ -1,6 +1,6 @@
 
 <file path=word/document.xml><?xml version="1.0" encoding="utf-8"?>
-<w:document xmlns:wpc="http://schemas.microsoft.com/office/word/2010/wordprocessingCanvas" xmlns:cx="http://schemas.microsoft.com/office/drawing/2014/chartex" xmlns:cx1="http://schemas.microsoft.com/office/drawing/2015/9/8/chartex" xmlns:mc="http://schemas.openxmlformats.org/markup-compatibility/2006" xmlns:o="urn:schemas-microsoft-com:office:office" xmlns:r="http://schemas.openxmlformats.org/officeDocument/2006/relationships" xmlns:m="http://schemas.openxmlformats.org/officeDocument/2006/math" xmlns:v="urn:schemas-microsoft-com:vml" xmlns:wp14="http://schemas.microsoft.com/office/word/2010/wordprocessingDrawing" xmlns:wp="http://schemas.openxmlformats.org/drawingml/2006/wordprocessingDrawing" xmlns:w10="urn:schemas-microsoft-com:office:word" xmlns:w="http://schemas.openxmlformats.org/wordprocessingml/2006/main" xmlns:w14="http://schemas.microsoft.com/office/word/2010/wordml" xmlns:w15="http://schemas.microsoft.com/office/word/2012/wordml" xmlns:w16se="http://schemas.microsoft.com/office/word/2015/wordml/symex" xmlns:wpg="http://schemas.microsoft.com/office/word/2010/wordprocessingGroup" xmlns:wpi="http://schemas.microsoft.com/office/word/2010/wordprocessingInk" xmlns:wne="http://schemas.microsoft.com/office/word/2006/wordml" xmlns:wps="http://schemas.microsoft.com/office/word/2010/wordprocessingShape" mc:Ignorable="w14 w15 w16se wp14">
+<w:document xmlns:wpc="http://schemas.microsoft.com/office/word/2010/wordprocessingCanvas" xmlns:cx="http://schemas.microsoft.com/office/drawing/2014/chartex" xmlns:cx1="http://schemas.microsoft.com/office/drawing/2015/9/8/chartex" xmlns:cx2="http://schemas.microsoft.com/office/drawing/2015/10/21/chartex" xmlns:cx3="http://schemas.microsoft.com/office/drawing/2016/5/9/chartex" xmlns:cx4="http://schemas.microsoft.com/office/drawing/2016/5/10/chartex" xmlns:cx5="http://schemas.microsoft.com/office/drawing/2016/5/11/chartex" xmlns:cx6="http://schemas.microsoft.com/office/drawing/2016/5/12/chartex" xmlns:cx7="http://schemas.microsoft.com/office/drawing/2016/5/13/chartex" xmlns:cx8="http://schemas.microsoft.com/office/drawing/2016/5/14/chartex" xmlns:mc="http://schemas.openxmlformats.org/markup-compatibility/2006" xmlns:aink="http://schemas.microsoft.com/office/drawing/2016/ink" xmlns:am3d="http://schemas.microsoft.com/office/drawing/2017/model3d" xmlns:o="urn:schemas-microsoft-com:office:office" xmlns:r="http://schemas.openxmlformats.org/officeDocument/2006/relationships" xmlns:m="http://schemas.openxmlformats.org/officeDocument/2006/math" xmlns:v="urn:schemas-microsoft-com:vml" xmlns:wp14="http://schemas.microsoft.com/office/word/2010/wordprocessingDrawing" xmlns:wp="http://schemas.openxmlformats.org/drawingml/2006/wordprocessingDrawing" xmlns:w10="urn:schemas-microsoft-com:office:word" xmlns:w="http://schemas.openxmlformats.org/wordprocessingml/2006/main" xmlns:w14="http://schemas.microsoft.com/office/word/2010/wordml" xmlns:w15="http://schemas.microsoft.com/office/word/2012/wordml" xmlns:w16cid="http://schemas.microsoft.com/office/word/2016/wordml/cid" xmlns:w16se="http://schemas.microsoft.com/office/word/2015/wordml/symex" xmlns:wpg="http://schemas.microsoft.com/office/word/2010/wordprocessingGroup" xmlns:wpi="http://schemas.microsoft.com/office/word/2010/wordprocessingInk" xmlns:wne="http://schemas.microsoft.com/office/word/2006/wordml" xmlns:wps="http://schemas.microsoft.com/office/word/2010/wordprocessingShape" mc:Ignorable="w14 w15 w16se w16cid wp14">
   <w:body>
     <w:p>
       <w:pPr>
@@ -74,16 +74,8 @@
         <w:rPr>
           <w:lang w:bidi="ar-EG"/>
         </w:rPr>
-        <w:t xml:space="preserve">Lesson 2 - UI + </w:t>
-      </w:r>
-      <w:proofErr w:type="spellStart"/>
-      <w:r>
-        <w:rPr>
-          <w:lang w:bidi="ar-EG"/>
-        </w:rPr>
-        <w:t>Redux</w:t>
-      </w:r>
-      <w:proofErr w:type="spellEnd"/>
+        <w:t>Lesson 2 - UI + Redux</w:t>
+      </w:r>
     </w:p>
     <w:p>
       <w:pPr>
@@ -99,21 +91,7 @@
         <w:rPr>
           <w:lang w:bidi="ar-EG"/>
         </w:rPr>
-        <w:t xml:space="preserve">Lesson 3 - </w:t>
-      </w:r>
-      <w:proofErr w:type="spellStart"/>
-      <w:r>
-        <w:rPr>
-          <w:lang w:bidi="ar-EG"/>
-        </w:rPr>
-        <w:t>Redux</w:t>
-      </w:r>
-      <w:proofErr w:type="spellEnd"/>
-      <w:r>
-        <w:rPr>
-          <w:lang w:bidi="ar-EG"/>
-        </w:rPr>
-        <w:t xml:space="preserve"> Middleware</w:t>
+        <w:t>Lesson 3 - Redux Middleware</w:t>
       </w:r>
     </w:p>
     <w:p>
@@ -130,21 +108,7 @@
         <w:rPr>
           <w:lang w:bidi="ar-EG"/>
         </w:rPr>
-        <w:t xml:space="preserve">Lesson 4 - </w:t>
-      </w:r>
-      <w:proofErr w:type="spellStart"/>
-      <w:r>
-        <w:rPr>
-          <w:lang w:bidi="ar-EG"/>
-        </w:rPr>
-        <w:t>Redux</w:t>
-      </w:r>
-      <w:proofErr w:type="spellEnd"/>
-      <w:r>
-        <w:rPr>
-          <w:lang w:bidi="ar-EG"/>
-        </w:rPr>
-        <w:t xml:space="preserve"> with React</w:t>
+        <w:t>Lesson 4 - Redux with React</w:t>
       </w:r>
     </w:p>
     <w:p>
@@ -161,16 +125,8 @@
         <w:rPr>
           <w:lang w:bidi="ar-EG"/>
         </w:rPr>
-        <w:t xml:space="preserve">Lesson 5 - Asynchronous </w:t>
-      </w:r>
-      <w:proofErr w:type="spellStart"/>
-      <w:r>
-        <w:rPr>
-          <w:lang w:bidi="ar-EG"/>
-        </w:rPr>
-        <w:t>Redux</w:t>
-      </w:r>
-      <w:proofErr w:type="spellEnd"/>
+        <w:t>Lesson 5 - Asynchronous Redux</w:t>
+      </w:r>
     </w:p>
     <w:p>
       <w:pPr>
@@ -186,16 +142,8 @@
         <w:rPr>
           <w:lang w:bidi="ar-EG"/>
         </w:rPr>
-        <w:t>Lesson 6 - react-</w:t>
-      </w:r>
-      <w:proofErr w:type="spellStart"/>
-      <w:r>
-        <w:rPr>
-          <w:lang w:bidi="ar-EG"/>
-        </w:rPr>
-        <w:t>redux</w:t>
-      </w:r>
-      <w:proofErr w:type="spellEnd"/>
+        <w:t>Lesson 6 - react-redux</w:t>
+      </w:r>
     </w:p>
     <w:p>
       <w:pPr>
@@ -211,465 +159,1171 @@
         <w:rPr>
           <w:lang w:bidi="ar-EG"/>
         </w:rPr>
-        <w:t xml:space="preserve">Lesson 7 - Real World </w:t>
+        <w:t>Lesson 7 - Real World Redux</w:t>
+      </w:r>
+    </w:p>
+    <w:p>
+      <w:pPr>
+        <w:rPr>
+          <w:lang w:bidi="ar-EG"/>
+        </w:rPr>
+      </w:pPr>
+      <w:r>
+        <w:rPr>
+          <w:lang w:bidi="ar-EG"/>
+        </w:rPr>
+        <w:t>Lesson 1 - Managing State</w:t>
+      </w:r>
+    </w:p>
+    <w:p>
+      <w:pPr>
+        <w:rPr>
+          <w:lang w:bidi="ar-EG"/>
+        </w:rPr>
+      </w:pPr>
+      <w:r>
+        <w:rPr>
+          <w:lang w:bidi="ar-EG"/>
+        </w:rPr>
+        <w:t>You’ll learn techniques to make your state more predictable by moving your state to a central location and establishing strict rules for getting, listening, and updating that state.</w:t>
+      </w:r>
+    </w:p>
+    <w:p>
+      <w:pPr>
+        <w:rPr>
+          <w:lang w:bidi="ar-EG"/>
+        </w:rPr>
+      </w:pPr>
+    </w:p>
+    <w:p>
+      <w:pPr>
+        <w:rPr>
+          <w:lang w:bidi="ar-EG"/>
+        </w:rPr>
+      </w:pPr>
+      <w:r>
+        <w:rPr>
+          <w:lang w:bidi="ar-EG"/>
+        </w:rPr>
+        <w:t>Lesson 2 - UI + Redux</w:t>
+      </w:r>
+    </w:p>
+    <w:p>
+      <w:pPr>
+        <w:rPr>
+          <w:lang w:bidi="ar-EG"/>
+        </w:rPr>
+      </w:pPr>
+      <w:r>
+        <w:rPr>
+          <w:lang w:bidi="ar-EG"/>
+        </w:rPr>
+        <w:t>You’ll learn to move away from having state live in the DOM by creating a vanilla JavaScript application whose state is managed entirely by Redux.</w:t>
+      </w:r>
+    </w:p>
+    <w:p>
+      <w:pPr>
+        <w:rPr>
+          <w:lang w:bidi="ar-EG"/>
+        </w:rPr>
+      </w:pPr>
+    </w:p>
+    <w:p>
+      <w:pPr>
+        <w:rPr>
+          <w:lang w:bidi="ar-EG"/>
+        </w:rPr>
+      </w:pPr>
+      <w:r>
+        <w:rPr>
+          <w:lang w:bidi="ar-EG"/>
+        </w:rPr>
+        <w:t>Lesson 3 - Redux Middleware</w:t>
+      </w:r>
+    </w:p>
+    <w:p>
+      <w:pPr>
+        <w:rPr>
+          <w:lang w:bidi="ar-EG"/>
+        </w:rPr>
+      </w:pPr>
+      <w:r>
+        <w:rPr>
+          <w:lang w:bidi="ar-EG"/>
+        </w:rPr>
+        <w:t>You’ll learn to create custom middleware and add it to your Redux store. This middleware will allow you to enhance your store by hooking into and intercepting actions before they reach any reducers.</w:t>
+      </w:r>
+    </w:p>
+    <w:p>
+      <w:pPr>
+        <w:rPr>
+          <w:lang w:bidi="ar-EG"/>
+        </w:rPr>
+      </w:pPr>
+    </w:p>
+    <w:p>
+      <w:pPr>
+        <w:rPr>
+          <w:lang w:bidi="ar-EG"/>
+        </w:rPr>
+      </w:pPr>
+      <w:r>
+        <w:rPr>
+          <w:lang w:bidi="ar-EG"/>
+        </w:rPr>
+        <w:t>Lesson 4 - Redux with React</w:t>
+      </w:r>
+    </w:p>
+    <w:p>
+      <w:pPr>
+        <w:rPr>
+          <w:lang w:bidi="ar-EG"/>
+        </w:rPr>
+      </w:pPr>
+      <w:r>
+        <w:rPr>
+          <w:lang w:bidi="ar-EG"/>
+        </w:rPr>
+        <w:t>You’ll learn how to add React to a Redux application and have the state of that application be managed by Redux.</w:t>
+      </w:r>
+    </w:p>
+    <w:p>
+      <w:pPr>
+        <w:rPr>
+          <w:lang w:bidi="ar-EG"/>
+        </w:rPr>
+      </w:pPr>
+    </w:p>
+    <w:p>
+      <w:pPr>
+        <w:rPr>
+          <w:lang w:bidi="ar-EG"/>
+        </w:rPr>
+      </w:pPr>
+      <w:r>
+        <w:rPr>
+          <w:lang w:bidi="ar-EG"/>
+        </w:rPr>
+        <w:t>Lesson 5 - Asynchronous Redux</w:t>
+      </w:r>
+    </w:p>
+    <w:p>
+      <w:pPr>
+        <w:rPr>
+          <w:lang w:bidi="ar-EG"/>
+        </w:rPr>
+      </w:pPr>
+      <w:r>
+        <w:rPr>
+          <w:lang w:bidi="ar-EG"/>
+        </w:rPr>
+        <w:t xml:space="preserve">You’ll learn to better abstract asynchronous events by creating your own custom </w:t>
       </w:r>
       <w:proofErr w:type="spellStart"/>
       <w:r>
         <w:rPr>
           <w:lang w:bidi="ar-EG"/>
         </w:rPr>
-        <w:t>Redux</w:t>
+        <w:t>Thunk</w:t>
       </w:r>
       <w:proofErr w:type="spellEnd"/>
-    </w:p>
-    <w:p>
-      <w:pPr>
-        <w:rPr>
-          <w:lang w:bidi="ar-EG"/>
-        </w:rPr>
-      </w:pPr>
-      <w:r>
-        <w:rPr>
-          <w:lang w:bidi="ar-EG"/>
-        </w:rPr>
-        <w:t>Lesson 1 - Managing State</w:t>
-      </w:r>
-    </w:p>
-    <w:p>
-      <w:pPr>
-        <w:rPr>
-          <w:lang w:bidi="ar-EG"/>
-        </w:rPr>
-      </w:pPr>
-      <w:r>
-        <w:rPr>
-          <w:lang w:bidi="ar-EG"/>
-        </w:rPr>
-        <w:t>You’ll learn techniques to make your state more predictable by moving your state to a central location and establishing strict rules for getting, listening, and updating that state.</w:t>
-      </w:r>
-    </w:p>
-    <w:p>
-      <w:pPr>
-        <w:rPr>
-          <w:lang w:bidi="ar-EG"/>
-        </w:rPr>
-      </w:pPr>
-    </w:p>
-    <w:p>
-      <w:pPr>
-        <w:rPr>
-          <w:lang w:bidi="ar-EG"/>
-        </w:rPr>
-      </w:pPr>
-      <w:r>
-        <w:rPr>
-          <w:lang w:bidi="ar-EG"/>
-        </w:rPr>
-        <w:t xml:space="preserve">Lesson 2 - UI + </w:t>
+      <w:r>
+        <w:rPr>
+          <w:lang w:bidi="ar-EG"/>
+        </w:rPr>
+        <w:t xml:space="preserve"> middleware and adding it to your store.</w:t>
+      </w:r>
+    </w:p>
+    <w:p>
+      <w:pPr>
+        <w:rPr>
+          <w:lang w:bidi="ar-EG"/>
+        </w:rPr>
+      </w:pPr>
+    </w:p>
+    <w:p>
+      <w:pPr>
+        <w:rPr>
+          <w:lang w:bidi="ar-EG"/>
+        </w:rPr>
+      </w:pPr>
+      <w:r>
+        <w:rPr>
+          <w:lang w:bidi="ar-EG"/>
+        </w:rPr>
+        <w:lastRenderedPageBreak/>
+        <w:t>Lesson 6 - react-redux</w:t>
+      </w:r>
+    </w:p>
+    <w:p>
+      <w:pPr>
+        <w:rPr>
+          <w:lang w:bidi="ar-EG"/>
+        </w:rPr>
+      </w:pPr>
+      <w:r>
+        <w:rPr>
+          <w:lang w:bidi="ar-EG"/>
+        </w:rPr>
+        <w:t>You’ll learn to leverage the react-redux bindings in order to leverage the benefits of a UI library like React and a state management library like Redux.</w:t>
+      </w:r>
+    </w:p>
+    <w:p>
+      <w:pPr>
+        <w:rPr>
+          <w:lang w:bidi="ar-EG"/>
+        </w:rPr>
+      </w:pPr>
+    </w:p>
+    <w:p>
+      <w:pPr>
+        <w:rPr>
+          <w:lang w:bidi="ar-EG"/>
+        </w:rPr>
+      </w:pPr>
+      <w:r>
+        <w:rPr>
+          <w:lang w:bidi="ar-EG"/>
+        </w:rPr>
+        <w:t>Lesson 7 - Real World Redux</w:t>
+      </w:r>
+    </w:p>
+    <w:p>
+      <w:pPr>
+        <w:rPr>
+          <w:lang w:bidi="ar-EG"/>
+        </w:rPr>
+      </w:pPr>
+      <w:r>
+        <w:rPr>
+          <w:lang w:bidi="ar-EG"/>
+        </w:rPr>
+        <w:t>You’ll take your knowledge of Redux and utilize it by building a real world Redux application. You’ll also learn advanced Redux topics like reducer composition and normalization.</w:t>
+      </w:r>
+    </w:p>
+    <w:p>
+      <w:pPr>
+        <w:rPr>
+          <w:lang w:bidi="ar-EG"/>
+        </w:rPr>
+      </w:pPr>
+    </w:p>
+    <w:p>
+      <w:pPr>
+        <w:rPr>
+          <w:lang w:bidi="ar-EG"/>
+        </w:rPr>
+      </w:pPr>
+    </w:p>
+    <w:p>
+      <w:pPr>
+        <w:rPr>
+          <w:lang w:bidi="ar-EG"/>
+        </w:rPr>
+      </w:pPr>
+    </w:p>
+    <w:p>
+      <w:pPr>
+        <w:rPr>
+          <w:lang w:bidi="ar-EG"/>
+        </w:rPr>
+      </w:pPr>
+    </w:p>
+    <w:p>
+      <w:pPr>
+        <w:rPr>
+          <w:lang w:bidi="ar-EG"/>
+        </w:rPr>
+      </w:pPr>
+    </w:p>
+    <w:p>
+      <w:pPr>
+        <w:rPr>
+          <w:lang w:bidi="ar-EG"/>
+        </w:rPr>
+      </w:pPr>
+    </w:p>
+    <w:p>
+      <w:pPr>
+        <w:rPr>
+          <w:lang w:bidi="ar-EG"/>
+        </w:rPr>
+      </w:pPr>
+    </w:p>
+    <w:p>
+      <w:pPr>
+        <w:rPr>
+          <w:lang w:bidi="ar-EG"/>
+        </w:rPr>
+      </w:pPr>
+    </w:p>
+    <w:p>
+      <w:pPr>
+        <w:rPr>
+          <w:lang w:bidi="ar-EG"/>
+        </w:rPr>
+      </w:pPr>
+    </w:p>
+    <w:p>
+      <w:pPr>
+        <w:rPr>
+          <w:lang w:bidi="ar-EG"/>
+        </w:rPr>
+      </w:pPr>
+    </w:p>
+    <w:p>
+      <w:pPr>
+        <w:rPr>
+          <w:lang w:bidi="ar-EG"/>
+        </w:rPr>
+      </w:pPr>
+    </w:p>
+    <w:p>
+      <w:pPr>
+        <w:rPr>
+          <w:lang w:bidi="ar-EG"/>
+        </w:rPr>
+      </w:pPr>
+    </w:p>
+    <w:p>
+      <w:pPr>
+        <w:rPr>
+          <w:lang w:bidi="ar-EG"/>
+        </w:rPr>
+      </w:pPr>
+    </w:p>
+    <w:p>
+      <w:pPr>
+        <w:rPr>
+          <w:lang w:bidi="ar-EG"/>
+        </w:rPr>
+      </w:pPr>
+    </w:p>
+    <w:p>
+      <w:pPr>
+        <w:rPr>
+          <w:lang w:bidi="ar-EG"/>
+        </w:rPr>
+      </w:pPr>
+    </w:p>
+    <w:p>
+      <w:pPr>
+        <w:rPr>
+          <w:lang w:bidi="ar-EG"/>
+        </w:rPr>
+      </w:pPr>
+    </w:p>
+    <w:p>
+      <w:pPr>
+        <w:rPr>
+          <w:lang w:bidi="ar-EG"/>
+        </w:rPr>
+      </w:pPr>
+    </w:p>
+    <w:p>
+      <w:pPr>
+        <w:rPr>
+          <w:lang w:bidi="ar-EG"/>
+        </w:rPr>
+      </w:pPr>
+    </w:p>
+    <w:p>
+      <w:pPr>
+        <w:rPr>
+          <w:lang w:bidi="ar-EG"/>
+        </w:rPr>
+      </w:pPr>
+    </w:p>
+    <w:p>
+      <w:pPr>
+        <w:rPr>
+          <w:lang w:bidi="ar-EG"/>
+        </w:rPr>
+      </w:pPr>
+    </w:p>
+    <w:p>
+      <w:pPr>
+        <w:rPr>
+          <w:lang w:bidi="ar-EG"/>
+        </w:rPr>
+      </w:pPr>
+    </w:p>
+    <w:p>
+      <w:pPr>
+        <w:rPr>
+          <w:lang w:bidi="ar-EG"/>
+        </w:rPr>
+      </w:pPr>
+    </w:p>
+    <w:p>
+      <w:pPr>
+        <w:spacing w:after="225" w:line="240" w:lineRule="auto"/>
+        <w:rPr>
+          <w:rFonts w:ascii="Helvetica" w:eastAsia="Times New Roman" w:hAnsi="Helvetica" w:cs="Helvetica"/>
+          <w:color w:val="4F4F4F"/>
+          <w:sz w:val="23"/>
+          <w:szCs w:val="23"/>
+        </w:rPr>
+      </w:pPr>
+      <w:r>
+        <w:rPr>
+          <w:rFonts w:ascii="Helvetica" w:eastAsia="Times New Roman" w:hAnsi="Helvetica" w:cs="Helvetica"/>
+          <w:color w:val="4F4F4F"/>
+          <w:sz w:val="23"/>
+          <w:szCs w:val="23"/>
+        </w:rPr>
+        <w:lastRenderedPageBreak/>
+        <w:t>In this section, we'll be building the store. If you remember from the previous section, the store has the following information:</w:t>
+      </w:r>
+    </w:p>
+    <w:p>
+      <w:pPr>
+        <w:numPr>
+          <w:ilvl w:val="0"/>
+          <w:numId w:val="2"/>
+        </w:numPr>
+        <w:spacing w:after="0" w:line="240" w:lineRule="auto"/>
+        <w:ind w:left="0"/>
+        <w:rPr>
+          <w:rFonts w:ascii="Helvetica" w:eastAsia="Times New Roman" w:hAnsi="Helvetica" w:cs="Helvetica"/>
+          <w:color w:val="4F4F4F"/>
+          <w:sz w:val="23"/>
+          <w:szCs w:val="23"/>
+        </w:rPr>
+      </w:pPr>
+      <w:r>
+        <w:rPr>
+          <w:rFonts w:ascii="Helvetica" w:eastAsia="Times New Roman" w:hAnsi="Helvetica" w:cs="Helvetica"/>
+          <w:color w:val="4F4F4F"/>
+          <w:sz w:val="23"/>
+          <w:szCs w:val="23"/>
+        </w:rPr>
+        <w:t xml:space="preserve">the state </w:t>
+      </w:r>
+      <w:proofErr w:type="gramStart"/>
+      <w:r>
+        <w:rPr>
+          <w:rFonts w:ascii="Helvetica" w:eastAsia="Times New Roman" w:hAnsi="Helvetica" w:cs="Helvetica"/>
+          <w:color w:val="4F4F4F"/>
+          <w:sz w:val="23"/>
+          <w:szCs w:val="23"/>
+        </w:rPr>
+        <w:t>tree</w:t>
+      </w:r>
+      <w:proofErr w:type="gramEnd"/>
+    </w:p>
+    <w:p>
+      <w:pPr>
+        <w:numPr>
+          <w:ilvl w:val="0"/>
+          <w:numId w:val="2"/>
+        </w:numPr>
+        <w:spacing w:after="0" w:line="240" w:lineRule="auto"/>
+        <w:ind w:left="0"/>
+        <w:rPr>
+          <w:rFonts w:ascii="Helvetica" w:eastAsia="Times New Roman" w:hAnsi="Helvetica" w:cs="Helvetica"/>
+          <w:color w:val="4F4F4F"/>
+          <w:sz w:val="23"/>
+          <w:szCs w:val="23"/>
+        </w:rPr>
+      </w:pPr>
+      <w:r>
+        <w:rPr>
+          <w:rFonts w:ascii="Helvetica" w:eastAsia="Times New Roman" w:hAnsi="Helvetica" w:cs="Helvetica"/>
+          <w:color w:val="4F4F4F"/>
+          <w:sz w:val="23"/>
+          <w:szCs w:val="23"/>
+        </w:rPr>
+        <w:t>a way to get the state tree</w:t>
+      </w:r>
+    </w:p>
+    <w:p>
+      <w:pPr>
+        <w:numPr>
+          <w:ilvl w:val="0"/>
+          <w:numId w:val="2"/>
+        </w:numPr>
+        <w:spacing w:after="0" w:line="240" w:lineRule="auto"/>
+        <w:ind w:left="0"/>
+        <w:rPr>
+          <w:rFonts w:ascii="Helvetica" w:eastAsia="Times New Roman" w:hAnsi="Helvetica" w:cs="Helvetica"/>
+          <w:color w:val="4F4F4F"/>
+          <w:sz w:val="23"/>
+          <w:szCs w:val="23"/>
+        </w:rPr>
+      </w:pPr>
+      <w:r>
+        <w:rPr>
+          <w:rFonts w:ascii="Helvetica" w:eastAsia="Times New Roman" w:hAnsi="Helvetica" w:cs="Helvetica"/>
+          <w:color w:val="4F4F4F"/>
+          <w:sz w:val="23"/>
+          <w:szCs w:val="23"/>
+        </w:rPr>
+        <w:t>a way to listen and respond to the state changing</w:t>
+      </w:r>
+    </w:p>
+    <w:p>
+      <w:pPr>
+        <w:numPr>
+          <w:ilvl w:val="0"/>
+          <w:numId w:val="2"/>
+        </w:numPr>
+        <w:spacing w:line="240" w:lineRule="auto"/>
+        <w:ind w:left="0"/>
+        <w:rPr>
+          <w:rFonts w:ascii="Helvetica" w:eastAsia="Times New Roman" w:hAnsi="Helvetica" w:cs="Helvetica"/>
+          <w:color w:val="4F4F4F"/>
+          <w:sz w:val="23"/>
+          <w:szCs w:val="23"/>
+        </w:rPr>
+      </w:pPr>
+      <w:r>
+        <w:rPr>
+          <w:rFonts w:ascii="Helvetica" w:eastAsia="Times New Roman" w:hAnsi="Helvetica" w:cs="Helvetica"/>
+          <w:color w:val="4F4F4F"/>
+          <w:sz w:val="23"/>
+          <w:szCs w:val="23"/>
+        </w:rPr>
+        <w:t>a way to update the state</w:t>
+      </w:r>
+    </w:p>
+    <w:p>
+      <w:pPr>
+        <w:spacing w:after="0" w:line="320" w:lineRule="atLeast"/>
+        <w:rPr>
+          <w:rFonts w:ascii="Times New Roman" w:eastAsia="Times New Roman" w:hAnsi="Times New Roman" w:cs="Times New Roman"/>
+          <w:color w:val="02B3E4"/>
+          <w:sz w:val="24"/>
+          <w:szCs w:val="24"/>
+        </w:rPr>
+      </w:pPr>
+      <w:r>
+        <w:rPr>
+          <w:rFonts w:ascii="Helvetica" w:eastAsia="Times New Roman" w:hAnsi="Helvetica" w:cs="Helvetica"/>
+          <w:color w:val="4F4F4F"/>
+          <w:sz w:val="23"/>
+          <w:szCs w:val="23"/>
+        </w:rPr>
+        <w:fldChar w:fldCharType="begin"/>
+      </w:r>
+      <w:r>
+        <w:rPr>
+          <w:rFonts w:ascii="Helvetica" w:eastAsia="Times New Roman" w:hAnsi="Helvetica" w:cs="Helvetica"/>
+          <w:color w:val="4F4F4F"/>
+          <w:sz w:val="23"/>
+          <w:szCs w:val="23"/>
+        </w:rPr>
+        <w:instrText xml:space="preserve"> HYPERLINK "https://classroom.udacity.com/nanodegrees/nd019/parts/7dab5516-d1ae-45d3-b8f8-d782b5534caf/modules/221d27be-a830-49a3-9803-9aa4a114489c/lessons/5b8c33c7-29d0-4fa4-9a03-ba49d1a2cb35/concepts/d137f3e4-6ddc-4c1f-b6e8-84fecaa19748" </w:instrText>
+      </w:r>
+      <w:r>
+        <w:rPr>
+          <w:rFonts w:ascii="Helvetica" w:eastAsia="Times New Roman" w:hAnsi="Helvetica" w:cs="Helvetica"/>
+          <w:color w:val="4F4F4F"/>
+          <w:sz w:val="23"/>
+          <w:szCs w:val="23"/>
+        </w:rPr>
+        <w:fldChar w:fldCharType="separate"/>
+      </w:r>
+    </w:p>
+    <w:p>
+      <w:pPr>
+        <w:spacing w:after="0" w:line="320" w:lineRule="atLeast"/>
+        <w:jc w:val="center"/>
+        <w:rPr>
+          <w:rFonts w:ascii="Times New Roman" w:eastAsia="Times New Roman" w:hAnsi="Times New Roman" w:cs="Times New Roman"/>
+          <w:sz w:val="24"/>
+          <w:szCs w:val="24"/>
+        </w:rPr>
+      </w:pPr>
+      <w:r>
+        <w:rPr>
+          <w:rFonts w:ascii="Helvetica" w:eastAsia="Times New Roman" w:hAnsi="Helvetica" w:cs="Helvetica"/>
+          <w:noProof/>
+          <w:color w:val="02B3E4"/>
+          <w:sz w:val="23"/>
+          <w:szCs w:val="23"/>
+        </w:rPr>
+        <w:drawing>
+          <wp:inline distT="0" distB="0" distL="0" distR="0">
+            <wp:extent cx="5943600" cy="3343275"/>
+            <wp:effectExtent l="0" t="0" r="0" b="9525"/>
+            <wp:docPr id="1" name="Picture 1" descr="https://s3.amazonaws.com/video.udacity-data.com/topher/2018/March/5abbd27d_nd019-redux-l1-04-the-store/nd019-redux-l1-04-the-store.png">
+              <a:hlinkClick xmlns:a="http://schemas.openxmlformats.org/drawingml/2006/main" r:id="rId5"/>
+            </wp:docPr>
+            <wp:cNvGraphicFramePr>
+              <a:graphicFrameLocks xmlns:a="http://schemas.openxmlformats.org/drawingml/2006/main" noChangeAspect="1"/>
+            </wp:cNvGraphicFramePr>
+            <a:graphic xmlns:a="http://schemas.openxmlformats.org/drawingml/2006/main">
+              <a:graphicData uri="http://schemas.openxmlformats.org/drawingml/2006/picture">
+                <pic:pic xmlns:pic="http://schemas.openxmlformats.org/drawingml/2006/picture">
+                  <pic:nvPicPr>
+                    <pic:cNvPr id="0" name="Picture 1" descr="https://s3.amazonaws.com/video.udacity-data.com/topher/2018/March/5abbd27d_nd019-redux-l1-04-the-store/nd019-redux-l1-04-the-store.png">
+                      <a:hlinkClick r:id="rId5"/>
+                    </pic:cNvPr>
+                    <pic:cNvPicPr>
+                      <a:picLocks noChangeAspect="1" noChangeArrowheads="1"/>
+                    </pic:cNvPicPr>
+                  </pic:nvPicPr>
+                  <pic:blipFill>
+                    <a:blip r:embed="rId6">
+                      <a:extLst>
+                        <a:ext uri="{28A0092B-C50C-407E-A947-70E740481C1C}">
+                          <a14:useLocalDpi xmlns:a14="http://schemas.microsoft.com/office/drawing/2010/main" val="0"/>
+                        </a:ext>
+                      </a:extLst>
+                    </a:blip>
+                    <a:srcRect/>
+                    <a:stretch>
+                      <a:fillRect/>
+                    </a:stretch>
+                  </pic:blipFill>
+                  <pic:spPr bwMode="auto">
+                    <a:xfrm>
+                      <a:off x="0" y="0"/>
+                      <a:ext cx="5943600" cy="3343275"/>
+                    </a:xfrm>
+                    <a:prstGeom prst="rect">
+                      <a:avLst/>
+                    </a:prstGeom>
+                    <a:noFill/>
+                    <a:ln>
+                      <a:noFill/>
+                    </a:ln>
+                  </pic:spPr>
+                </pic:pic>
+              </a:graphicData>
+            </a:graphic>
+          </wp:inline>
+        </w:drawing>
+      </w:r>
+    </w:p>
+    <w:p>
+      <w:pPr>
+        <w:spacing w:after="0" w:line="240" w:lineRule="auto"/>
+        <w:jc w:val="center"/>
+        <w:rPr>
+          <w:rFonts w:ascii="Helvetica" w:eastAsia="Times New Roman" w:hAnsi="Helvetica" w:cs="Helvetica"/>
+          <w:color w:val="2E3D49"/>
+          <w:sz w:val="21"/>
+          <w:szCs w:val="21"/>
+        </w:rPr>
+      </w:pPr>
+      <w:r>
+        <w:rPr>
+          <w:rFonts w:ascii="Helvetica" w:eastAsia="Times New Roman" w:hAnsi="Helvetica" w:cs="Helvetica"/>
+          <w:color w:val="2E3D49"/>
+          <w:sz w:val="21"/>
+          <w:szCs w:val="21"/>
+        </w:rPr>
+        <w:t>The Store contains the state tree and provides ways to interact with the state tree.</w:t>
+      </w:r>
+    </w:p>
+    <w:p>
+      <w:pPr>
+        <w:spacing w:line="320" w:lineRule="atLeast"/>
+        <w:rPr>
+          <w:rFonts w:ascii="Helvetica" w:eastAsia="Times New Roman" w:hAnsi="Helvetica" w:cs="Helvetica"/>
+          <w:color w:val="4F4F4F"/>
+          <w:sz w:val="23"/>
+          <w:szCs w:val="23"/>
+        </w:rPr>
+      </w:pPr>
+      <w:r>
+        <w:rPr>
+          <w:rFonts w:ascii="Helvetica" w:eastAsia="Times New Roman" w:hAnsi="Helvetica" w:cs="Helvetica"/>
+          <w:color w:val="4F4F4F"/>
+          <w:sz w:val="23"/>
+          <w:szCs w:val="23"/>
+        </w:rPr>
+        <w:fldChar w:fldCharType="end"/>
+      </w:r>
+    </w:p>
+    <w:p>
+      <w:pPr>
+        <w:spacing w:line="240" w:lineRule="auto"/>
+        <w:rPr>
+          <w:rFonts w:ascii="Helvetica" w:eastAsia="Times New Roman" w:hAnsi="Helvetica" w:cs="Helvetica"/>
+          <w:color w:val="4F4F4F"/>
+          <w:sz w:val="23"/>
+          <w:szCs w:val="23"/>
+        </w:rPr>
+      </w:pPr>
+      <w:proofErr w:type="gramStart"/>
+      <w:r>
+        <w:rPr>
+          <w:rFonts w:ascii="Helvetica" w:eastAsia="Times New Roman" w:hAnsi="Helvetica" w:cs="Helvetica"/>
+          <w:color w:val="4F4F4F"/>
+          <w:sz w:val="23"/>
+          <w:szCs w:val="23"/>
+        </w:rPr>
+        <w:t>So</w:t>
+      </w:r>
+      <w:proofErr w:type="gramEnd"/>
+      <w:r>
+        <w:rPr>
+          <w:rFonts w:ascii="Helvetica" w:eastAsia="Times New Roman" w:hAnsi="Helvetica" w:cs="Helvetica"/>
+          <w:color w:val="4F4F4F"/>
+          <w:sz w:val="23"/>
+          <w:szCs w:val="23"/>
+        </w:rPr>
+        <w:t xml:space="preserve"> this is what we're going to do in this lesson - we're going to actually </w:t>
+      </w:r>
+      <w:r>
+        <w:rPr>
+          <w:rFonts w:ascii="Helvetica" w:eastAsia="Times New Roman" w:hAnsi="Helvetica" w:cs="Helvetica"/>
+          <w:i/>
+          <w:iCs/>
+          <w:color w:val="4F4F4F"/>
+          <w:sz w:val="23"/>
+          <w:szCs w:val="23"/>
+        </w:rPr>
+        <w:t>create</w:t>
+      </w:r>
+      <w:r>
+        <w:rPr>
+          <w:rFonts w:ascii="Helvetica" w:eastAsia="Times New Roman" w:hAnsi="Helvetica" w:cs="Helvetica"/>
+          <w:color w:val="4F4F4F"/>
+          <w:sz w:val="23"/>
+          <w:szCs w:val="23"/>
+        </w:rPr>
+        <w:t> the store code ourselves, from scratch.</w:t>
+      </w:r>
+    </w:p>
+    <w:p>
+      <w:hyperlink r:id="rId7" w:history="1">
+        <w:r>
+          <w:rPr>
+            <w:rStyle w:val="Hyperlink"/>
+          </w:rPr>
+          <w:t>https://www.youtube.com/watch?time_continue=1&amp;v=YqmnAPNCxkQ</w:t>
+        </w:r>
+      </w:hyperlink>
+    </w:p>
+    <w:p/>
+    <w:p>
+      <w:pPr>
+        <w:shd w:val="clear" w:color="auto" w:fill="FFFFFF"/>
+        <w:spacing w:after="0" w:line="240" w:lineRule="auto"/>
+        <w:rPr>
+          <w:rFonts w:ascii="Helvetica" w:eastAsia="Times New Roman" w:hAnsi="Helvetica" w:cs="Helvetica"/>
+          <w:color w:val="4F4F4F"/>
+          <w:sz w:val="24"/>
+          <w:szCs w:val="24"/>
+        </w:rPr>
+      </w:pPr>
+      <w:r>
+        <w:rPr>
+          <w:rFonts w:ascii="Helvetica" w:eastAsia="Times New Roman" w:hAnsi="Helvetica" w:cs="Helvetica"/>
+          <w:color w:val="4F4F4F"/>
+          <w:sz w:val="24"/>
+          <w:szCs w:val="24"/>
+        </w:rPr>
+        <w:t>In this screencast, we started building out the </w:t>
       </w:r>
       <w:proofErr w:type="spellStart"/>
       <w:r>
         <w:rPr>
-          <w:lang w:bidi="ar-EG"/>
-        </w:rPr>
-        <w:t>Redux</w:t>
+          <w:rFonts w:ascii="Courier New" w:eastAsia="Times New Roman" w:hAnsi="Courier New" w:cs="Courier New"/>
+          <w:color w:val="0F2B3D"/>
+          <w:sz w:val="20"/>
+          <w:szCs w:val="20"/>
+          <w:bdr w:val="single" w:sz="6" w:space="0" w:color="B4B9BD" w:frame="1"/>
+          <w:shd w:val="clear" w:color="auto" w:fill="F7F7F8"/>
+        </w:rPr>
+        <w:t>createStore</w:t>
       </w:r>
       <w:proofErr w:type="spellEnd"/>
-    </w:p>
-    <w:p>
-      <w:pPr>
-        <w:rPr>
-          <w:lang w:bidi="ar-EG"/>
-        </w:rPr>
-      </w:pPr>
-      <w:r>
-        <w:rPr>
-          <w:lang w:bidi="ar-EG"/>
-        </w:rPr>
-        <w:t xml:space="preserve">You’ll learn to move away from having state live in the DOM by creating a vanilla JavaScript application whose state is managed entirely by </w:t>
+      <w:r>
+        <w:rPr>
+          <w:rFonts w:ascii="Helvetica" w:eastAsia="Times New Roman" w:hAnsi="Helvetica" w:cs="Helvetica"/>
+          <w:color w:val="4F4F4F"/>
+          <w:sz w:val="24"/>
+          <w:szCs w:val="24"/>
+        </w:rPr>
+        <w:t> function. Currently, this factory function:</w:t>
+      </w:r>
+    </w:p>
+    <w:p>
+      <w:pPr>
+        <w:numPr>
+          <w:ilvl w:val="0"/>
+          <w:numId w:val="3"/>
+        </w:numPr>
+        <w:shd w:val="clear" w:color="auto" w:fill="FFFFFF"/>
+        <w:spacing w:after="0" w:line="240" w:lineRule="auto"/>
+        <w:ind w:left="0"/>
+        <w:rPr>
+          <w:rFonts w:ascii="Helvetica" w:eastAsia="Times New Roman" w:hAnsi="Helvetica" w:cs="Helvetica"/>
+          <w:color w:val="4F4F4F"/>
+          <w:sz w:val="24"/>
+          <w:szCs w:val="24"/>
+        </w:rPr>
+      </w:pPr>
+      <w:r>
+        <w:rPr>
+          <w:rFonts w:ascii="Helvetica" w:eastAsia="Times New Roman" w:hAnsi="Helvetica" w:cs="Helvetica"/>
+          <w:color w:val="4F4F4F"/>
+          <w:sz w:val="24"/>
+          <w:szCs w:val="24"/>
+        </w:rPr>
+        <w:t>takes in no arguments</w:t>
+      </w:r>
+    </w:p>
+    <w:p>
+      <w:pPr>
+        <w:numPr>
+          <w:ilvl w:val="0"/>
+          <w:numId w:val="3"/>
+        </w:numPr>
+        <w:shd w:val="clear" w:color="auto" w:fill="FFFFFF"/>
+        <w:spacing w:after="0" w:line="240" w:lineRule="auto"/>
+        <w:ind w:left="0"/>
+        <w:rPr>
+          <w:rFonts w:ascii="Helvetica" w:eastAsia="Times New Roman" w:hAnsi="Helvetica" w:cs="Helvetica"/>
+          <w:color w:val="4F4F4F"/>
+          <w:sz w:val="24"/>
+          <w:szCs w:val="24"/>
+        </w:rPr>
+      </w:pPr>
+      <w:r>
+        <w:rPr>
+          <w:rFonts w:ascii="Helvetica" w:eastAsia="Times New Roman" w:hAnsi="Helvetica" w:cs="Helvetica"/>
+          <w:color w:val="4F4F4F"/>
+          <w:sz w:val="24"/>
+          <w:szCs w:val="24"/>
+        </w:rPr>
+        <w:t>sets up a local (private) variable to hold the state</w:t>
+      </w:r>
+    </w:p>
+    <w:p>
+      <w:pPr>
+        <w:numPr>
+          <w:ilvl w:val="0"/>
+          <w:numId w:val="3"/>
+        </w:numPr>
+        <w:shd w:val="clear" w:color="auto" w:fill="FFFFFF"/>
+        <w:spacing w:after="0" w:line="240" w:lineRule="auto"/>
+        <w:ind w:left="0"/>
+        <w:rPr>
+          <w:rFonts w:ascii="Helvetica" w:eastAsia="Times New Roman" w:hAnsi="Helvetica" w:cs="Helvetica"/>
+          <w:color w:val="4F4F4F"/>
+          <w:sz w:val="24"/>
+          <w:szCs w:val="24"/>
+        </w:rPr>
+      </w:pPr>
+      <w:r>
+        <w:rPr>
+          <w:rFonts w:ascii="Helvetica" w:eastAsia="Times New Roman" w:hAnsi="Helvetica" w:cs="Helvetica"/>
+          <w:color w:val="4F4F4F"/>
+          <w:sz w:val="24"/>
+          <w:szCs w:val="24"/>
+        </w:rPr>
+        <w:t>sets up a </w:t>
       </w:r>
       <w:proofErr w:type="spellStart"/>
-      <w:r>
-        <w:rPr>
-          <w:lang w:bidi="ar-EG"/>
-        </w:rPr>
-        <w:t>Redux</w:t>
+      <w:proofErr w:type="gramStart"/>
+      <w:r>
+        <w:rPr>
+          <w:rFonts w:ascii="Courier New" w:eastAsia="Times New Roman" w:hAnsi="Courier New" w:cs="Courier New"/>
+          <w:color w:val="0F2B3D"/>
+          <w:sz w:val="20"/>
+          <w:szCs w:val="20"/>
+          <w:bdr w:val="single" w:sz="6" w:space="0" w:color="B4B9BD" w:frame="1"/>
+          <w:shd w:val="clear" w:color="auto" w:fill="F7F7F8"/>
+        </w:rPr>
+        <w:t>getState</w:t>
       </w:r>
       <w:proofErr w:type="spellEnd"/>
       <w:r>
         <w:rPr>
-          <w:lang w:bidi="ar-EG"/>
-        </w:rPr>
-        <w:t>.</w:t>
-      </w:r>
-    </w:p>
-    <w:p>
-      <w:pPr>
-        <w:rPr>
-          <w:lang w:bidi="ar-EG"/>
-        </w:rPr>
-      </w:pPr>
-    </w:p>
-    <w:p>
-      <w:pPr>
-        <w:rPr>
-          <w:lang w:bidi="ar-EG"/>
-        </w:rPr>
-      </w:pPr>
-      <w:r>
-        <w:rPr>
-          <w:lang w:bidi="ar-EG"/>
-        </w:rPr>
-        <w:t xml:space="preserve">Lesson 3 - </w:t>
+          <w:rFonts w:ascii="Courier New" w:eastAsia="Times New Roman" w:hAnsi="Courier New" w:cs="Courier New"/>
+          <w:color w:val="0F2B3D"/>
+          <w:sz w:val="20"/>
+          <w:szCs w:val="20"/>
+          <w:bdr w:val="single" w:sz="6" w:space="0" w:color="B4B9BD" w:frame="1"/>
+          <w:shd w:val="clear" w:color="auto" w:fill="F7F7F8"/>
+        </w:rPr>
+        <w:t>(</w:t>
+      </w:r>
+      <w:proofErr w:type="gramEnd"/>
+      <w:r>
+        <w:rPr>
+          <w:rFonts w:ascii="Courier New" w:eastAsia="Times New Roman" w:hAnsi="Courier New" w:cs="Courier New"/>
+          <w:color w:val="0F2B3D"/>
+          <w:sz w:val="20"/>
+          <w:szCs w:val="20"/>
+          <w:bdr w:val="single" w:sz="6" w:space="0" w:color="B4B9BD" w:frame="1"/>
+          <w:shd w:val="clear" w:color="auto" w:fill="F7F7F8"/>
+        </w:rPr>
+        <w:t>)</w:t>
+      </w:r>
+      <w:r>
+        <w:rPr>
+          <w:rFonts w:ascii="Helvetica" w:eastAsia="Times New Roman" w:hAnsi="Helvetica" w:cs="Helvetica"/>
+          <w:color w:val="4F4F4F"/>
+          <w:sz w:val="24"/>
+          <w:szCs w:val="24"/>
+        </w:rPr>
+        <w:t> function</w:t>
+      </w:r>
+    </w:p>
+    <w:p>
+      <w:pPr>
+        <w:numPr>
+          <w:ilvl w:val="0"/>
+          <w:numId w:val="3"/>
+        </w:numPr>
+        <w:shd w:val="clear" w:color="auto" w:fill="FFFFFF"/>
+        <w:spacing w:after="0" w:line="240" w:lineRule="auto"/>
+        <w:ind w:left="0"/>
+        <w:rPr>
+          <w:rFonts w:ascii="Helvetica" w:eastAsia="Times New Roman" w:hAnsi="Helvetica" w:cs="Helvetica"/>
+          <w:color w:val="4F4F4F"/>
+          <w:sz w:val="24"/>
+          <w:szCs w:val="24"/>
+        </w:rPr>
+      </w:pPr>
+      <w:r>
+        <w:rPr>
+          <w:rFonts w:ascii="Helvetica" w:eastAsia="Times New Roman" w:hAnsi="Helvetica" w:cs="Helvetica"/>
+          <w:color w:val="4F4F4F"/>
+          <w:sz w:val="24"/>
+          <w:szCs w:val="24"/>
+        </w:rPr>
+        <w:t>returns an object that publicly exposes the </w:t>
       </w:r>
       <w:proofErr w:type="spellStart"/>
-      <w:r>
-        <w:rPr>
-          <w:lang w:bidi="ar-EG"/>
-        </w:rPr>
-        <w:t>Redux</w:t>
+      <w:proofErr w:type="gramStart"/>
+      <w:r>
+        <w:rPr>
+          <w:rFonts w:ascii="Courier New" w:eastAsia="Times New Roman" w:hAnsi="Courier New" w:cs="Courier New"/>
+          <w:color w:val="0F2B3D"/>
+          <w:sz w:val="20"/>
+          <w:szCs w:val="20"/>
+          <w:bdr w:val="single" w:sz="6" w:space="0" w:color="B4B9BD" w:frame="1"/>
+          <w:shd w:val="clear" w:color="auto" w:fill="F7F7F8"/>
+        </w:rPr>
+        <w:t>getState</w:t>
       </w:r>
       <w:proofErr w:type="spellEnd"/>
       <w:r>
         <w:rPr>
-          <w:lang w:bidi="ar-EG"/>
-        </w:rPr>
-        <w:t xml:space="preserve"> Middleware</w:t>
-      </w:r>
-    </w:p>
-    <w:p>
-      <w:pPr>
-        <w:rPr>
-          <w:lang w:bidi="ar-EG"/>
-        </w:rPr>
-      </w:pPr>
-      <w:r>
-        <w:rPr>
-          <w:lang w:bidi="ar-EG"/>
-        </w:rPr>
-        <w:t xml:space="preserve">You’ll learn to create custom middleware and add it to your </w:t>
-      </w:r>
-      <w:proofErr w:type="spellStart"/>
-      <w:r>
-        <w:rPr>
-          <w:lang w:bidi="ar-EG"/>
-        </w:rPr>
-        <w:t>Redux</w:t>
-      </w:r>
-      <w:proofErr w:type="spellEnd"/>
-      <w:r>
-        <w:rPr>
-          <w:lang w:bidi="ar-EG"/>
-        </w:rPr>
-        <w:t xml:space="preserve"> store. This middleware will allow you to enhance your store by hooking into and intercepting actions before they reach any reducers.</w:t>
-      </w:r>
-    </w:p>
-    <w:p>
-      <w:pPr>
-        <w:rPr>
-          <w:lang w:bidi="ar-EG"/>
-        </w:rPr>
-      </w:pPr>
-    </w:p>
-    <w:p>
-      <w:pPr>
-        <w:rPr>
-          <w:lang w:bidi="ar-EG"/>
-        </w:rPr>
-      </w:pPr>
-      <w:r>
-        <w:rPr>
-          <w:lang w:bidi="ar-EG"/>
-        </w:rPr>
-        <w:t xml:space="preserve">Lesson 4 - </w:t>
-      </w:r>
-      <w:proofErr w:type="spellStart"/>
-      <w:r>
-        <w:rPr>
-          <w:lang w:bidi="ar-EG"/>
-        </w:rPr>
-        <w:t>Redux</w:t>
-      </w:r>
-      <w:proofErr w:type="spellEnd"/>
-      <w:r>
-        <w:rPr>
-          <w:lang w:bidi="ar-EG"/>
-        </w:rPr>
-        <w:t xml:space="preserve"> with React</w:t>
-      </w:r>
-    </w:p>
-    <w:p>
-      <w:pPr>
-        <w:rPr>
-          <w:lang w:bidi="ar-EG"/>
-        </w:rPr>
-      </w:pPr>
-      <w:r>
-        <w:rPr>
-          <w:lang w:bidi="ar-EG"/>
-        </w:rPr>
-        <w:t xml:space="preserve">You’ll learn how to add React to a </w:t>
-      </w:r>
-      <w:proofErr w:type="spellStart"/>
-      <w:r>
-        <w:rPr>
-          <w:lang w:bidi="ar-EG"/>
-        </w:rPr>
-        <w:t>Redux</w:t>
-      </w:r>
-      <w:proofErr w:type="spellEnd"/>
-      <w:r>
-        <w:rPr>
-          <w:lang w:bidi="ar-EG"/>
-        </w:rPr>
-        <w:t xml:space="preserve"> application and have the state of that application be managed by </w:t>
-      </w:r>
-      <w:proofErr w:type="spellStart"/>
-      <w:r>
-        <w:rPr>
-          <w:lang w:bidi="ar-EG"/>
-        </w:rPr>
-        <w:t>Redux</w:t>
-      </w:r>
-      <w:proofErr w:type="spellEnd"/>
-      <w:r>
-        <w:rPr>
-          <w:lang w:bidi="ar-EG"/>
-        </w:rPr>
-        <w:t>.</w:t>
-      </w:r>
-    </w:p>
-    <w:p>
-      <w:pPr>
-        <w:rPr>
-          <w:lang w:bidi="ar-EG"/>
-        </w:rPr>
-      </w:pPr>
-    </w:p>
-    <w:p>
-      <w:pPr>
-        <w:rPr>
-          <w:lang w:bidi="ar-EG"/>
-        </w:rPr>
-      </w:pPr>
-      <w:r>
-        <w:rPr>
-          <w:lang w:bidi="ar-EG"/>
-        </w:rPr>
-        <w:t xml:space="preserve">Lesson 5 - Asynchronous </w:t>
-      </w:r>
-      <w:proofErr w:type="spellStart"/>
-      <w:r>
-        <w:rPr>
-          <w:lang w:bidi="ar-EG"/>
-        </w:rPr>
-        <w:t>Redux</w:t>
-      </w:r>
-      <w:proofErr w:type="spellEnd"/>
-    </w:p>
-    <w:p>
-      <w:pPr>
-        <w:rPr>
-          <w:lang w:bidi="ar-EG"/>
-        </w:rPr>
-      </w:pPr>
-      <w:r>
-        <w:rPr>
-          <w:lang w:bidi="ar-EG"/>
-        </w:rPr>
-        <w:t xml:space="preserve">You’ll learn to better abstract asynchronous events by creating your own custom </w:t>
-      </w:r>
-      <w:proofErr w:type="spellStart"/>
-      <w:r>
-        <w:rPr>
-          <w:lang w:bidi="ar-EG"/>
-        </w:rPr>
-        <w:t>Thunk</w:t>
-      </w:r>
-      <w:proofErr w:type="spellEnd"/>
-      <w:r>
-        <w:rPr>
-          <w:lang w:bidi="ar-EG"/>
-        </w:rPr>
-        <w:t xml:space="preserve"> middleware and adding it to your store.</w:t>
-      </w:r>
-    </w:p>
-    <w:p>
-      <w:pPr>
-        <w:rPr>
-          <w:lang w:bidi="ar-EG"/>
-        </w:rPr>
-      </w:pPr>
-    </w:p>
-    <w:p>
-      <w:pPr>
-        <w:rPr>
-          <w:lang w:bidi="ar-EG"/>
-        </w:rPr>
-      </w:pPr>
-      <w:r>
-        <w:rPr>
-          <w:lang w:bidi="ar-EG"/>
+          <w:rFonts w:ascii="Courier New" w:eastAsia="Times New Roman" w:hAnsi="Courier New" w:cs="Courier New"/>
+          <w:color w:val="0F2B3D"/>
+          <w:sz w:val="20"/>
+          <w:szCs w:val="20"/>
+          <w:bdr w:val="single" w:sz="6" w:space="0" w:color="B4B9BD" w:frame="1"/>
+          <w:shd w:val="clear" w:color="auto" w:fill="F7F7F8"/>
+        </w:rPr>
+        <w:t>(</w:t>
+      </w:r>
+      <w:proofErr w:type="gramEnd"/>
+      <w:r>
+        <w:rPr>
+          <w:rFonts w:ascii="Courier New" w:eastAsia="Times New Roman" w:hAnsi="Courier New" w:cs="Courier New"/>
+          <w:color w:val="0F2B3D"/>
+          <w:sz w:val="20"/>
+          <w:szCs w:val="20"/>
+          <w:bdr w:val="single" w:sz="6" w:space="0" w:color="B4B9BD" w:frame="1"/>
+          <w:shd w:val="clear" w:color="auto" w:fill="F7F7F8"/>
+        </w:rPr>
+        <w:t>)</w:t>
+      </w:r>
+      <w:r>
+        <w:rPr>
+          <w:rFonts w:ascii="Helvetica" w:eastAsia="Times New Roman" w:hAnsi="Helvetica" w:cs="Helvetica"/>
+          <w:color w:val="4F4F4F"/>
+          <w:sz w:val="24"/>
+          <w:szCs w:val="24"/>
+        </w:rPr>
+        <w:t> function</w:t>
+      </w:r>
+    </w:p>
+    <w:p>
+      <w:pPr>
+        <w:rPr>
+          <w:lang w:bidi="ar-EG"/>
+        </w:rPr>
+      </w:pPr>
+      <w:r>
+        <w:rPr>
+          <w:noProof/>
         </w:rPr>
         <w:lastRenderedPageBreak/>
-        <w:t>Lesson 6 - react-</w:t>
-      </w:r>
-      <w:proofErr w:type="spellStart"/>
-      <w:r>
-        <w:rPr>
-          <w:lang w:bidi="ar-EG"/>
-        </w:rPr>
-        <w:t>redux</w:t>
-      </w:r>
-      <w:proofErr w:type="spellEnd"/>
-    </w:p>
-    <w:p>
-      <w:pPr>
-        <w:rPr>
-          <w:lang w:bidi="ar-EG"/>
-        </w:rPr>
-      </w:pPr>
-      <w:r>
-        <w:rPr>
-          <w:lang w:bidi="ar-EG"/>
-        </w:rPr>
-        <w:t>You’ll learn to leverage the react-</w:t>
-      </w:r>
-      <w:proofErr w:type="spellStart"/>
-      <w:r>
-        <w:rPr>
-          <w:lang w:bidi="ar-EG"/>
-        </w:rPr>
-        <w:t>redux</w:t>
-      </w:r>
-      <w:proofErr w:type="spellEnd"/>
-      <w:r>
-        <w:rPr>
-          <w:lang w:bidi="ar-EG"/>
-        </w:rPr>
-        <w:t xml:space="preserve"> bindings in order to leverage the benefits of a UI library like React and a state management library like </w:t>
-      </w:r>
-      <w:proofErr w:type="spellStart"/>
-      <w:r>
-        <w:rPr>
-          <w:lang w:bidi="ar-EG"/>
-        </w:rPr>
-        <w:t>Redux</w:t>
-      </w:r>
-      <w:proofErr w:type="spellEnd"/>
-      <w:r>
-        <w:rPr>
-          <w:lang w:bidi="ar-EG"/>
-        </w:rPr>
-        <w:t>.</w:t>
-      </w:r>
-    </w:p>
-    <w:p>
-      <w:pPr>
-        <w:rPr>
-          <w:lang w:bidi="ar-EG"/>
-        </w:rPr>
-      </w:pPr>
-    </w:p>
-    <w:p>
-      <w:pPr>
-        <w:rPr>
-          <w:lang w:bidi="ar-EG"/>
-        </w:rPr>
-      </w:pPr>
-      <w:r>
-        <w:rPr>
-          <w:lang w:bidi="ar-EG"/>
-        </w:rPr>
-        <w:t xml:space="preserve">Lesson 7 - Real World </w:t>
-      </w:r>
-      <w:proofErr w:type="spellStart"/>
-      <w:r>
-        <w:rPr>
-          <w:lang w:bidi="ar-EG"/>
-        </w:rPr>
-        <w:t>Redux</w:t>
-      </w:r>
-      <w:proofErr w:type="spellEnd"/>
-    </w:p>
-    <w:p>
-      <w:pPr>
-        <w:rPr>
-          <w:lang w:bidi="ar-EG"/>
-        </w:rPr>
-      </w:pPr>
-      <w:r>
-        <w:rPr>
-          <w:lang w:bidi="ar-EG"/>
-        </w:rPr>
-        <w:t xml:space="preserve">You’ll take your knowledge of </w:t>
-      </w:r>
-      <w:proofErr w:type="spellStart"/>
-      <w:r>
-        <w:rPr>
-          <w:lang w:bidi="ar-EG"/>
-        </w:rPr>
-        <w:t>Redux</w:t>
-      </w:r>
-      <w:proofErr w:type="spellEnd"/>
-      <w:r>
-        <w:rPr>
-          <w:lang w:bidi="ar-EG"/>
-        </w:rPr>
-        <w:t xml:space="preserve"> and utilize it by building a real world </w:t>
-      </w:r>
-      <w:proofErr w:type="spellStart"/>
-      <w:r>
-        <w:rPr>
-          <w:lang w:bidi="ar-EG"/>
-        </w:rPr>
-        <w:t>Redux</w:t>
-      </w:r>
-      <w:proofErr w:type="spellEnd"/>
-      <w:r>
-        <w:rPr>
-          <w:lang w:bidi="ar-EG"/>
-        </w:rPr>
-        <w:t xml:space="preserve"> application. You’ll also learn advanced </w:t>
-      </w:r>
-      <w:proofErr w:type="spellStart"/>
-      <w:r>
-        <w:rPr>
-          <w:lang w:bidi="ar-EG"/>
-        </w:rPr>
-        <w:t>Redux</w:t>
-      </w:r>
-      <w:proofErr w:type="spellEnd"/>
-      <w:r>
-        <w:rPr>
-          <w:lang w:bidi="ar-EG"/>
-        </w:rPr>
-        <w:t xml:space="preserve"> topics like reducer composition and normalization.</w:t>
-      </w:r>
-    </w:p>
-    <w:p>
-      <w:pPr>
-        <w:rPr>
-          <w:lang w:bidi="ar-EG"/>
-        </w:rPr>
-      </w:pPr>
-    </w:p>
-    <w:p>
-      <w:pPr>
-        <w:rPr>
-          <w:lang w:bidi="ar-EG"/>
-        </w:rPr>
-      </w:pPr>
+        <w:drawing>
+          <wp:inline distT="0" distB="0" distL="0" distR="0" wp14:anchorId="4DDD2E6A" wp14:editId="235EB83C">
+            <wp:extent cx="5943600" cy="3092450"/>
+            <wp:effectExtent l="0" t="0" r="0" b="0"/>
+            <wp:docPr id="2" name="Picture 2"/>
+            <wp:cNvGraphicFramePr>
+              <a:graphicFrameLocks xmlns:a="http://schemas.openxmlformats.org/drawingml/2006/main" noChangeAspect="1"/>
+            </wp:cNvGraphicFramePr>
+            <a:graphic xmlns:a="http://schemas.openxmlformats.org/drawingml/2006/main">
+              <a:graphicData uri="http://schemas.openxmlformats.org/drawingml/2006/picture">
+                <pic:pic xmlns:pic="http://schemas.openxmlformats.org/drawingml/2006/picture">
+                  <pic:nvPicPr>
+                    <pic:cNvPr id="1" name=""/>
+                    <pic:cNvPicPr/>
+                  </pic:nvPicPr>
+                  <pic:blipFill>
+                    <a:blip r:embed="rId8"/>
+                    <a:stretch>
+                      <a:fillRect/>
+                    </a:stretch>
+                  </pic:blipFill>
+                  <pic:spPr>
+                    <a:xfrm>
+                      <a:off x="0" y="0"/>
+                      <a:ext cx="5943600" cy="3092450"/>
+                    </a:xfrm>
+                    <a:prstGeom prst="rect">
+                      <a:avLst/>
+                    </a:prstGeom>
+                  </pic:spPr>
+                </pic:pic>
+              </a:graphicData>
+            </a:graphic>
+          </wp:inline>
+        </w:drawing>
+      </w:r>
+    </w:p>
+    <w:p>
+      <w:pPr>
+        <w:rPr>
+          <w:lang w:bidi="ar-EG"/>
+        </w:rPr>
+      </w:pPr>
+      <w:r>
+        <w:rPr>
+          <w:lang w:bidi="ar-EG"/>
+        </w:rPr>
+        <w:t>Our list of things we need to build for the store is shrinking:</w:t>
+      </w:r>
+    </w:p>
+    <w:p>
+      <w:pPr>
+        <w:pStyle w:val="ListParagraph"/>
+        <w:numPr>
+          <w:ilvl w:val="0"/>
+          <w:numId w:val="4"/>
+        </w:numPr>
+        <w:rPr>
+          <w:strike/>
+          <w:lang w:bidi="ar-EG"/>
+        </w:rPr>
+      </w:pPr>
+      <w:r>
+        <w:rPr>
+          <w:strike/>
+          <w:lang w:bidi="ar-EG"/>
+        </w:rPr>
+        <w:t xml:space="preserve">the state </w:t>
+      </w:r>
+      <w:proofErr w:type="gramStart"/>
+      <w:r>
+        <w:rPr>
+          <w:strike/>
+          <w:lang w:bidi="ar-EG"/>
+        </w:rPr>
+        <w:t>tree</w:t>
+      </w:r>
+      <w:proofErr w:type="gramEnd"/>
+    </w:p>
+    <w:p>
+      <w:pPr>
+        <w:pStyle w:val="ListParagraph"/>
+        <w:numPr>
+          <w:ilvl w:val="0"/>
+          <w:numId w:val="4"/>
+        </w:numPr>
+        <w:rPr>
+          <w:strike/>
+          <w:lang w:bidi="ar-EG"/>
+        </w:rPr>
+      </w:pPr>
+      <w:r>
+        <w:rPr>
+          <w:strike/>
+          <w:lang w:bidi="ar-EG"/>
+        </w:rPr>
+        <w:t>a way to get the state tree</w:t>
+      </w:r>
+    </w:p>
+    <w:p>
+      <w:pPr>
+        <w:pStyle w:val="ListParagraph"/>
+        <w:numPr>
+          <w:ilvl w:val="0"/>
+          <w:numId w:val="4"/>
+        </w:numPr>
+        <w:rPr>
+          <w:lang w:bidi="ar-EG"/>
+        </w:rPr>
+      </w:pPr>
+      <w:r>
+        <w:rPr>
+          <w:lang w:bidi="ar-EG"/>
+        </w:rPr>
+        <w:t>a way to listen and respond to the state changing</w:t>
+      </w:r>
+    </w:p>
+    <w:p>
+      <w:pPr>
+        <w:pStyle w:val="ListParagraph"/>
+        <w:numPr>
+          <w:ilvl w:val="0"/>
+          <w:numId w:val="4"/>
+        </w:numPr>
+        <w:rPr>
+          <w:lang w:bidi="ar-EG"/>
+        </w:rPr>
+      </w:pPr>
+      <w:r>
+        <w:rPr>
+          <w:lang w:bidi="ar-EG"/>
+        </w:rPr>
+        <w:t>a way to update the state</w:t>
+      </w:r>
+    </w:p>
+    <w:p>
+      <w:pPr>
+        <w:rPr>
+          <w:lang w:bidi="ar-EG"/>
+        </w:rPr>
+      </w:pPr>
+      <w:r>
+        <w:rPr>
+          <w:lang w:bidi="ar-EG"/>
+        </w:rPr>
+        <w:t>Our next task on the list is to make a way to listen for changes to the state.</w:t>
+      </w:r>
+    </w:p>
+    <w:p>
+      <w:hyperlink r:id="rId9" w:history="1">
+        <w:r>
+          <w:rPr>
+            <w:rStyle w:val="Hyperlink"/>
+          </w:rPr>
+          <w:t>https://www.youtube.com/watch?v=AWOuF_qoEh8</w:t>
+        </w:r>
+      </w:hyperlink>
+    </w:p>
+    <w:p>
+      <w:pPr>
+        <w:rPr>
+          <w:lang w:bidi="ar-EG"/>
+        </w:rPr>
+      </w:pPr>
+      <w:hyperlink r:id="rId10" w:history="1">
+        <w:r>
+          <w:rPr>
+            <w:rStyle w:val="Hyperlink"/>
+          </w:rPr>
+          <w:t>https://www.youtube.com/watch?v=5jVn0L7nlBA</w:t>
+        </w:r>
+      </w:hyperlink>
       <w:bookmarkStart w:id="0" w:name="_GoBack"/>
       <w:bookmarkEnd w:id="0"/>
-    </w:p>
-    <w:p>
-      <w:pPr>
-        <w:rPr>
-          <w:rFonts w:hint="cs"/>
-          <w:lang w:bidi="ar-EG"/>
-        </w:rPr>
-      </w:pPr>
     </w:p>
     <w:sectPr>
       <w:pgSz w:w="12240" w:h="15840"/>
@@ -682,8 +1336,157 @@
 </file>
 
 <file path=word/numbering.xml><?xml version="1.0" encoding="utf-8"?>
-<w:numbering xmlns:wpc="http://schemas.microsoft.com/office/word/2010/wordprocessingCanvas" xmlns:cx="http://schemas.microsoft.com/office/drawing/2014/chartex" xmlns:cx1="http://schemas.microsoft.com/office/drawing/2015/9/8/chartex" xmlns:mc="http://schemas.openxmlformats.org/markup-compatibility/2006" xmlns:o="urn:schemas-microsoft-com:office:office" xmlns:r="http://schemas.openxmlformats.org/officeDocument/2006/relationships" xmlns:m="http://schemas.openxmlformats.org/officeDocument/2006/math" xmlns:v="urn:schemas-microsoft-com:vml" xmlns:wp14="http://schemas.microsoft.com/office/word/2010/wordprocessingDrawing" xmlns:wp="http://schemas.openxmlformats.org/drawingml/2006/wordprocessingDrawing" xmlns:w10="urn:schemas-microsoft-com:office:word" xmlns:w="http://schemas.openxmlformats.org/wordprocessingml/2006/main" xmlns:w14="http://schemas.microsoft.com/office/word/2010/wordml" xmlns:w15="http://schemas.microsoft.com/office/word/2012/wordml" xmlns:w16se="http://schemas.microsoft.com/office/word/2015/wordml/symex" xmlns:wpg="http://schemas.microsoft.com/office/word/2010/wordprocessingGroup" xmlns:wpi="http://schemas.microsoft.com/office/word/2010/wordprocessingInk" xmlns:wne="http://schemas.microsoft.com/office/word/2006/wordml" xmlns:wps="http://schemas.microsoft.com/office/word/2010/wordprocessingShape" mc:Ignorable="w14 w15 w16se wp14">
+<w:numbering xmlns:wpc="http://schemas.microsoft.com/office/word/2010/wordprocessingCanvas" xmlns:cx="http://schemas.microsoft.com/office/drawing/2014/chartex" xmlns:cx1="http://schemas.microsoft.com/office/drawing/2015/9/8/chartex" xmlns:cx2="http://schemas.microsoft.com/office/drawing/2015/10/21/chartex" xmlns:cx3="http://schemas.microsoft.com/office/drawing/2016/5/9/chartex" xmlns:cx4="http://schemas.microsoft.com/office/drawing/2016/5/10/chartex" xmlns:cx5="http://schemas.microsoft.com/office/drawing/2016/5/11/chartex" xmlns:cx6="http://schemas.microsoft.com/office/drawing/2016/5/12/chartex" xmlns:cx7="http://schemas.microsoft.com/office/drawing/2016/5/13/chartex" xmlns:cx8="http://schemas.microsoft.com/office/drawing/2016/5/14/chartex" xmlns:mc="http://schemas.openxmlformats.org/markup-compatibility/2006" xmlns:aink="http://schemas.microsoft.com/office/drawing/2016/ink" xmlns:am3d="http://schemas.microsoft.com/office/drawing/2017/model3d" xmlns:o="urn:schemas-microsoft-com:office:office" xmlns:r="http://schemas.openxmlformats.org/officeDocument/2006/relationships" xmlns:m="http://schemas.openxmlformats.org/officeDocument/2006/math" xmlns:v="urn:schemas-microsoft-com:vml" xmlns:wp14="http://schemas.microsoft.com/office/word/2010/wordprocessingDrawing" xmlns:wp="http://schemas.openxmlformats.org/drawingml/2006/wordprocessingDrawing" xmlns:w10="urn:schemas-microsoft-com:office:word" xmlns:w="http://schemas.openxmlformats.org/wordprocessingml/2006/main" xmlns:w14="http://schemas.microsoft.com/office/word/2010/wordml" xmlns:w15="http://schemas.microsoft.com/office/word/2012/wordml" xmlns:w16cid="http://schemas.microsoft.com/office/word/2016/wordml/cid" xmlns:w16se="http://schemas.microsoft.com/office/word/2015/wordml/symex" xmlns:wpg="http://schemas.microsoft.com/office/word/2010/wordprocessingGroup" xmlns:wpi="http://schemas.microsoft.com/office/word/2010/wordprocessingInk" xmlns:wne="http://schemas.microsoft.com/office/word/2006/wordml" xmlns:wps="http://schemas.microsoft.com/office/word/2010/wordprocessingShape" mc:Ignorable="w14 w15 w16se w16cid wp14">
   <w:abstractNum w:abstractNumId="0" w15:restartNumberingAfterBreak="0">
+    <w:nsid w:val="17A412E1"/>
+    <w:multiLevelType w:val="multilevel"/>
+    <w:tmpl w:val="0810A5B2"/>
+    <w:lvl w:ilvl="0">
+      <w:start w:val="1"/>
+      <w:numFmt w:val="bullet"/>
+      <w:lvlText w:val=""/>
+      <w:lvlJc w:val="left"/>
+      <w:pPr>
+        <w:tabs>
+          <w:tab w:val="num" w:pos="720"/>
+        </w:tabs>
+        <w:ind w:left="720" w:hanging="360"/>
+      </w:pPr>
+      <w:rPr>
+        <w:rFonts w:ascii="Symbol" w:hAnsi="Symbol" w:hint="default"/>
+        <w:sz w:val="20"/>
+      </w:rPr>
+    </w:lvl>
+    <w:lvl w:ilvl="1" w:tentative="1">
+      <w:start w:val="1"/>
+      <w:numFmt w:val="bullet"/>
+      <w:lvlText w:val=""/>
+      <w:lvlJc w:val="left"/>
+      <w:pPr>
+        <w:tabs>
+          <w:tab w:val="num" w:pos="1440"/>
+        </w:tabs>
+        <w:ind w:left="1440" w:hanging="360"/>
+      </w:pPr>
+      <w:rPr>
+        <w:rFonts w:ascii="Symbol" w:hAnsi="Symbol" w:hint="default"/>
+        <w:sz w:val="20"/>
+      </w:rPr>
+    </w:lvl>
+    <w:lvl w:ilvl="2" w:tentative="1">
+      <w:start w:val="1"/>
+      <w:numFmt w:val="bullet"/>
+      <w:lvlText w:val=""/>
+      <w:lvlJc w:val="left"/>
+      <w:pPr>
+        <w:tabs>
+          <w:tab w:val="num" w:pos="2160"/>
+        </w:tabs>
+        <w:ind w:left="2160" w:hanging="360"/>
+      </w:pPr>
+      <w:rPr>
+        <w:rFonts w:ascii="Symbol" w:hAnsi="Symbol" w:hint="default"/>
+        <w:sz w:val="20"/>
+      </w:rPr>
+    </w:lvl>
+    <w:lvl w:ilvl="3" w:tentative="1">
+      <w:start w:val="1"/>
+      <w:numFmt w:val="bullet"/>
+      <w:lvlText w:val=""/>
+      <w:lvlJc w:val="left"/>
+      <w:pPr>
+        <w:tabs>
+          <w:tab w:val="num" w:pos="2880"/>
+        </w:tabs>
+        <w:ind w:left="2880" w:hanging="360"/>
+      </w:pPr>
+      <w:rPr>
+        <w:rFonts w:ascii="Symbol" w:hAnsi="Symbol" w:hint="default"/>
+        <w:sz w:val="20"/>
+      </w:rPr>
+    </w:lvl>
+    <w:lvl w:ilvl="4" w:tentative="1">
+      <w:start w:val="1"/>
+      <w:numFmt w:val="bullet"/>
+      <w:lvlText w:val=""/>
+      <w:lvlJc w:val="left"/>
+      <w:pPr>
+        <w:tabs>
+          <w:tab w:val="num" w:pos="3600"/>
+        </w:tabs>
+        <w:ind w:left="3600" w:hanging="360"/>
+      </w:pPr>
+      <w:rPr>
+        <w:rFonts w:ascii="Symbol" w:hAnsi="Symbol" w:hint="default"/>
+        <w:sz w:val="20"/>
+      </w:rPr>
+    </w:lvl>
+    <w:lvl w:ilvl="5" w:tentative="1">
+      <w:start w:val="1"/>
+      <w:numFmt w:val="bullet"/>
+      <w:lvlText w:val=""/>
+      <w:lvlJc w:val="left"/>
+      <w:pPr>
+        <w:tabs>
+          <w:tab w:val="num" w:pos="4320"/>
+        </w:tabs>
+        <w:ind w:left="4320" w:hanging="360"/>
+      </w:pPr>
+      <w:rPr>
+        <w:rFonts w:ascii="Symbol" w:hAnsi="Symbol" w:hint="default"/>
+        <w:sz w:val="20"/>
+      </w:rPr>
+    </w:lvl>
+    <w:lvl w:ilvl="6" w:tentative="1">
+      <w:start w:val="1"/>
+      <w:numFmt w:val="bullet"/>
+      <w:lvlText w:val=""/>
+      <w:lvlJc w:val="left"/>
+      <w:pPr>
+        <w:tabs>
+          <w:tab w:val="num" w:pos="5040"/>
+        </w:tabs>
+        <w:ind w:left="5040" w:hanging="360"/>
+      </w:pPr>
+      <w:rPr>
+        <w:rFonts w:ascii="Symbol" w:hAnsi="Symbol" w:hint="default"/>
+        <w:sz w:val="20"/>
+      </w:rPr>
+    </w:lvl>
+    <w:lvl w:ilvl="7" w:tentative="1">
+      <w:start w:val="1"/>
+      <w:numFmt w:val="bullet"/>
+      <w:lvlText w:val=""/>
+      <w:lvlJc w:val="left"/>
+      <w:pPr>
+        <w:tabs>
+          <w:tab w:val="num" w:pos="5760"/>
+        </w:tabs>
+        <w:ind w:left="5760" w:hanging="360"/>
+      </w:pPr>
+      <w:rPr>
+        <w:rFonts w:ascii="Symbol" w:hAnsi="Symbol" w:hint="default"/>
+        <w:sz w:val="20"/>
+      </w:rPr>
+    </w:lvl>
+    <w:lvl w:ilvl="8" w:tentative="1">
+      <w:start w:val="1"/>
+      <w:numFmt w:val="bullet"/>
+      <w:lvlText w:val=""/>
+      <w:lvlJc w:val="left"/>
+      <w:pPr>
+        <w:tabs>
+          <w:tab w:val="num" w:pos="6480"/>
+        </w:tabs>
+        <w:ind w:left="6480" w:hanging="360"/>
+      </w:pPr>
+      <w:rPr>
+        <w:rFonts w:ascii="Symbol" w:hAnsi="Symbol" w:hint="default"/>
+        <w:sz w:val="20"/>
+      </w:rPr>
+    </w:lvl>
+  </w:abstractNum>
+  <w:abstractNum w:abstractNumId="1" w15:restartNumberingAfterBreak="0">
     <w:nsid w:val="28C078DE"/>
     <w:multiLevelType w:val="multilevel"/>
     <w:tmpl w:val="6AD87B9C"/>
@@ -832,14 +1635,285 @@
       </w:rPr>
     </w:lvl>
   </w:abstractNum>
+  <w:abstractNum w:abstractNumId="2" w15:restartNumberingAfterBreak="0">
+    <w:nsid w:val="30B722C8"/>
+    <w:multiLevelType w:val="hybridMultilevel"/>
+    <w:tmpl w:val="F1B2D0EA"/>
+    <w:lvl w:ilvl="0" w:tplc="04090001">
+      <w:start w:val="1"/>
+      <w:numFmt w:val="bullet"/>
+      <w:lvlText w:val=""/>
+      <w:lvlJc w:val="left"/>
+      <w:pPr>
+        <w:ind w:left="720" w:hanging="360"/>
+      </w:pPr>
+      <w:rPr>
+        <w:rFonts w:ascii="Symbol" w:hAnsi="Symbol" w:hint="default"/>
+      </w:rPr>
+    </w:lvl>
+    <w:lvl w:ilvl="1" w:tplc="04090003" w:tentative="1">
+      <w:start w:val="1"/>
+      <w:numFmt w:val="bullet"/>
+      <w:lvlText w:val="o"/>
+      <w:lvlJc w:val="left"/>
+      <w:pPr>
+        <w:ind w:left="1440" w:hanging="360"/>
+      </w:pPr>
+      <w:rPr>
+        <w:rFonts w:ascii="Courier New" w:hAnsi="Courier New" w:cs="Courier New" w:hint="default"/>
+      </w:rPr>
+    </w:lvl>
+    <w:lvl w:ilvl="2" w:tplc="04090005" w:tentative="1">
+      <w:start w:val="1"/>
+      <w:numFmt w:val="bullet"/>
+      <w:lvlText w:val=""/>
+      <w:lvlJc w:val="left"/>
+      <w:pPr>
+        <w:ind w:left="2160" w:hanging="360"/>
+      </w:pPr>
+      <w:rPr>
+        <w:rFonts w:ascii="Wingdings" w:hAnsi="Wingdings" w:hint="default"/>
+      </w:rPr>
+    </w:lvl>
+    <w:lvl w:ilvl="3" w:tplc="04090001" w:tentative="1">
+      <w:start w:val="1"/>
+      <w:numFmt w:val="bullet"/>
+      <w:lvlText w:val=""/>
+      <w:lvlJc w:val="left"/>
+      <w:pPr>
+        <w:ind w:left="2880" w:hanging="360"/>
+      </w:pPr>
+      <w:rPr>
+        <w:rFonts w:ascii="Symbol" w:hAnsi="Symbol" w:hint="default"/>
+      </w:rPr>
+    </w:lvl>
+    <w:lvl w:ilvl="4" w:tplc="04090003" w:tentative="1">
+      <w:start w:val="1"/>
+      <w:numFmt w:val="bullet"/>
+      <w:lvlText w:val="o"/>
+      <w:lvlJc w:val="left"/>
+      <w:pPr>
+        <w:ind w:left="3600" w:hanging="360"/>
+      </w:pPr>
+      <w:rPr>
+        <w:rFonts w:ascii="Courier New" w:hAnsi="Courier New" w:cs="Courier New" w:hint="default"/>
+      </w:rPr>
+    </w:lvl>
+    <w:lvl w:ilvl="5" w:tplc="04090005" w:tentative="1">
+      <w:start w:val="1"/>
+      <w:numFmt w:val="bullet"/>
+      <w:lvlText w:val=""/>
+      <w:lvlJc w:val="left"/>
+      <w:pPr>
+        <w:ind w:left="4320" w:hanging="360"/>
+      </w:pPr>
+      <w:rPr>
+        <w:rFonts w:ascii="Wingdings" w:hAnsi="Wingdings" w:hint="default"/>
+      </w:rPr>
+    </w:lvl>
+    <w:lvl w:ilvl="6" w:tplc="04090001" w:tentative="1">
+      <w:start w:val="1"/>
+      <w:numFmt w:val="bullet"/>
+      <w:lvlText w:val=""/>
+      <w:lvlJc w:val="left"/>
+      <w:pPr>
+        <w:ind w:left="5040" w:hanging="360"/>
+      </w:pPr>
+      <w:rPr>
+        <w:rFonts w:ascii="Symbol" w:hAnsi="Symbol" w:hint="default"/>
+      </w:rPr>
+    </w:lvl>
+    <w:lvl w:ilvl="7" w:tplc="04090003" w:tentative="1">
+      <w:start w:val="1"/>
+      <w:numFmt w:val="bullet"/>
+      <w:lvlText w:val="o"/>
+      <w:lvlJc w:val="left"/>
+      <w:pPr>
+        <w:ind w:left="5760" w:hanging="360"/>
+      </w:pPr>
+      <w:rPr>
+        <w:rFonts w:ascii="Courier New" w:hAnsi="Courier New" w:cs="Courier New" w:hint="default"/>
+      </w:rPr>
+    </w:lvl>
+    <w:lvl w:ilvl="8" w:tplc="04090005" w:tentative="1">
+      <w:start w:val="1"/>
+      <w:numFmt w:val="bullet"/>
+      <w:lvlText w:val=""/>
+      <w:lvlJc w:val="left"/>
+      <w:pPr>
+        <w:ind w:left="6480" w:hanging="360"/>
+      </w:pPr>
+      <w:rPr>
+        <w:rFonts w:ascii="Wingdings" w:hAnsi="Wingdings" w:hint="default"/>
+      </w:rPr>
+    </w:lvl>
+  </w:abstractNum>
+  <w:abstractNum w:abstractNumId="3" w15:restartNumberingAfterBreak="0">
+    <w:nsid w:val="4E0C5D4D"/>
+    <w:multiLevelType w:val="multilevel"/>
+    <w:tmpl w:val="1C147FCC"/>
+    <w:lvl w:ilvl="0">
+      <w:start w:val="1"/>
+      <w:numFmt w:val="bullet"/>
+      <w:lvlText w:val=""/>
+      <w:lvlJc w:val="left"/>
+      <w:pPr>
+        <w:tabs>
+          <w:tab w:val="num" w:pos="720"/>
+        </w:tabs>
+        <w:ind w:left="720" w:hanging="360"/>
+      </w:pPr>
+      <w:rPr>
+        <w:rFonts w:ascii="Symbol" w:hAnsi="Symbol" w:hint="default"/>
+        <w:sz w:val="20"/>
+      </w:rPr>
+    </w:lvl>
+    <w:lvl w:ilvl="1" w:tentative="1">
+      <w:start w:val="1"/>
+      <w:numFmt w:val="bullet"/>
+      <w:lvlText w:val=""/>
+      <w:lvlJc w:val="left"/>
+      <w:pPr>
+        <w:tabs>
+          <w:tab w:val="num" w:pos="1440"/>
+        </w:tabs>
+        <w:ind w:left="1440" w:hanging="360"/>
+      </w:pPr>
+      <w:rPr>
+        <w:rFonts w:ascii="Symbol" w:hAnsi="Symbol" w:hint="default"/>
+        <w:sz w:val="20"/>
+      </w:rPr>
+    </w:lvl>
+    <w:lvl w:ilvl="2" w:tentative="1">
+      <w:start w:val="1"/>
+      <w:numFmt w:val="bullet"/>
+      <w:lvlText w:val=""/>
+      <w:lvlJc w:val="left"/>
+      <w:pPr>
+        <w:tabs>
+          <w:tab w:val="num" w:pos="2160"/>
+        </w:tabs>
+        <w:ind w:left="2160" w:hanging="360"/>
+      </w:pPr>
+      <w:rPr>
+        <w:rFonts w:ascii="Symbol" w:hAnsi="Symbol" w:hint="default"/>
+        <w:sz w:val="20"/>
+      </w:rPr>
+    </w:lvl>
+    <w:lvl w:ilvl="3" w:tentative="1">
+      <w:start w:val="1"/>
+      <w:numFmt w:val="bullet"/>
+      <w:lvlText w:val=""/>
+      <w:lvlJc w:val="left"/>
+      <w:pPr>
+        <w:tabs>
+          <w:tab w:val="num" w:pos="2880"/>
+        </w:tabs>
+        <w:ind w:left="2880" w:hanging="360"/>
+      </w:pPr>
+      <w:rPr>
+        <w:rFonts w:ascii="Symbol" w:hAnsi="Symbol" w:hint="default"/>
+        <w:sz w:val="20"/>
+      </w:rPr>
+    </w:lvl>
+    <w:lvl w:ilvl="4" w:tentative="1">
+      <w:start w:val="1"/>
+      <w:numFmt w:val="bullet"/>
+      <w:lvlText w:val=""/>
+      <w:lvlJc w:val="left"/>
+      <w:pPr>
+        <w:tabs>
+          <w:tab w:val="num" w:pos="3600"/>
+        </w:tabs>
+        <w:ind w:left="3600" w:hanging="360"/>
+      </w:pPr>
+      <w:rPr>
+        <w:rFonts w:ascii="Symbol" w:hAnsi="Symbol" w:hint="default"/>
+        <w:sz w:val="20"/>
+      </w:rPr>
+    </w:lvl>
+    <w:lvl w:ilvl="5" w:tentative="1">
+      <w:start w:val="1"/>
+      <w:numFmt w:val="bullet"/>
+      <w:lvlText w:val=""/>
+      <w:lvlJc w:val="left"/>
+      <w:pPr>
+        <w:tabs>
+          <w:tab w:val="num" w:pos="4320"/>
+        </w:tabs>
+        <w:ind w:left="4320" w:hanging="360"/>
+      </w:pPr>
+      <w:rPr>
+        <w:rFonts w:ascii="Symbol" w:hAnsi="Symbol" w:hint="default"/>
+        <w:sz w:val="20"/>
+      </w:rPr>
+    </w:lvl>
+    <w:lvl w:ilvl="6" w:tentative="1">
+      <w:start w:val="1"/>
+      <w:numFmt w:val="bullet"/>
+      <w:lvlText w:val=""/>
+      <w:lvlJc w:val="left"/>
+      <w:pPr>
+        <w:tabs>
+          <w:tab w:val="num" w:pos="5040"/>
+        </w:tabs>
+        <w:ind w:left="5040" w:hanging="360"/>
+      </w:pPr>
+      <w:rPr>
+        <w:rFonts w:ascii="Symbol" w:hAnsi="Symbol" w:hint="default"/>
+        <w:sz w:val="20"/>
+      </w:rPr>
+    </w:lvl>
+    <w:lvl w:ilvl="7" w:tentative="1">
+      <w:start w:val="1"/>
+      <w:numFmt w:val="bullet"/>
+      <w:lvlText w:val=""/>
+      <w:lvlJc w:val="left"/>
+      <w:pPr>
+        <w:tabs>
+          <w:tab w:val="num" w:pos="5760"/>
+        </w:tabs>
+        <w:ind w:left="5760" w:hanging="360"/>
+      </w:pPr>
+      <w:rPr>
+        <w:rFonts w:ascii="Symbol" w:hAnsi="Symbol" w:hint="default"/>
+        <w:sz w:val="20"/>
+      </w:rPr>
+    </w:lvl>
+    <w:lvl w:ilvl="8" w:tentative="1">
+      <w:start w:val="1"/>
+      <w:numFmt w:val="bullet"/>
+      <w:lvlText w:val=""/>
+      <w:lvlJc w:val="left"/>
+      <w:pPr>
+        <w:tabs>
+          <w:tab w:val="num" w:pos="6480"/>
+        </w:tabs>
+        <w:ind w:left="6480" w:hanging="360"/>
+      </w:pPr>
+      <w:rPr>
+        <w:rFonts w:ascii="Symbol" w:hAnsi="Symbol" w:hint="default"/>
+        <w:sz w:val="20"/>
+      </w:rPr>
+    </w:lvl>
+  </w:abstractNum>
   <w:num w:numId="1">
+    <w:abstractNumId w:val="1"/>
+  </w:num>
+  <w:num w:numId="2">
     <w:abstractNumId w:val="0"/>
+  </w:num>
+  <w:num w:numId="3">
+    <w:abstractNumId w:val="3"/>
+  </w:num>
+  <w:num w:numId="4">
+    <w:abstractNumId w:val="2"/>
   </w:num>
 </w:numbering>
 </file>
 
 <file path=word/styles.xml><?xml version="1.0" encoding="utf-8"?>
-<w:styles xmlns:mc="http://schemas.openxmlformats.org/markup-compatibility/2006" xmlns:r="http://schemas.openxmlformats.org/officeDocument/2006/relationships" xmlns:w="http://schemas.openxmlformats.org/wordprocessingml/2006/main" xmlns:w14="http://schemas.microsoft.com/office/word/2010/wordml" xmlns:w15="http://schemas.microsoft.com/office/word/2012/wordml" xmlns:w16se="http://schemas.microsoft.com/office/word/2015/wordml/symex" mc:Ignorable="w14 w15 w16se">
+<w:styles xmlns:mc="http://schemas.openxmlformats.org/markup-compatibility/2006" xmlns:r="http://schemas.openxmlformats.org/officeDocument/2006/relationships" xmlns:w="http://schemas.openxmlformats.org/wordprocessingml/2006/main" xmlns:w14="http://schemas.microsoft.com/office/word/2010/wordml" xmlns:w15="http://schemas.microsoft.com/office/word/2012/wordml" xmlns:w16cid="http://schemas.microsoft.com/office/word/2016/wordml/cid" xmlns:w16se="http://schemas.microsoft.com/office/word/2015/wordml/symex" mc:Ignorable="w14 w15 w16se w16cid">
   <w:docDefaults>
     <w:rPrDefault>
       <w:rPr>
@@ -855,7 +1929,7 @@
       </w:pPr>
     </w:pPrDefault>
   </w:docDefaults>
-  <w:latentStyles w:defLockedState="0" w:defUIPriority="99" w:defSemiHidden="0" w:defUnhideWhenUsed="0" w:defQFormat="0" w:count="371">
+  <w:latentStyles w:defLockedState="0" w:defUIPriority="99" w:defSemiHidden="0" w:defUnhideWhenUsed="0" w:defQFormat="0" w:count="375">
     <w:lsdException w:name="Normal" w:uiPriority="0" w:qFormat="1"/>
     <w:lsdException w:name="heading 1" w:uiPriority="9" w:qFormat="1"/>
     <w:lsdException w:name="heading 2" w:semiHidden="1" w:uiPriority="9" w:unhideWhenUsed="1" w:qFormat="1"/>
@@ -961,7 +2035,6 @@
     <w:lsdException w:name="HTML Sample" w:semiHidden="1" w:unhideWhenUsed="1"/>
     <w:lsdException w:name="HTML Typewriter" w:semiHidden="1" w:unhideWhenUsed="1"/>
     <w:lsdException w:name="HTML Variable" w:semiHidden="1" w:unhideWhenUsed="1"/>
-    <w:lsdException w:name="Normal Table" w:semiHidden="1" w:unhideWhenUsed="1"/>
     <w:lsdException w:name="annotation subject" w:semiHidden="1" w:unhideWhenUsed="1"/>
     <w:lsdException w:name="No List" w:semiHidden="1" w:unhideWhenUsed="1"/>
     <w:lsdException w:name="Outline List 1" w:semiHidden="1" w:unhideWhenUsed="1"/>
@@ -1005,10 +2078,8 @@
     <w:lsdException w:name="Table Elegant" w:semiHidden="1" w:unhideWhenUsed="1"/>
     <w:lsdException w:name="Table Professional" w:semiHidden="1" w:unhideWhenUsed="1"/>
     <w:lsdException w:name="Table Subtle 1" w:semiHidden="1" w:unhideWhenUsed="1"/>
-    <w:lsdException w:name="Table Subtle 2" w:semiHidden="1" w:unhideWhenUsed="1"/>
     <w:lsdException w:name="Table Web 1" w:semiHidden="1" w:unhideWhenUsed="1"/>
     <w:lsdException w:name="Table Web 2" w:semiHidden="1" w:unhideWhenUsed="1"/>
-    <w:lsdException w:name="Table Web 3" w:semiHidden="1" w:unhideWhenUsed="1"/>
     <w:lsdException w:name="Balloon Text" w:semiHidden="1" w:unhideWhenUsed="1"/>
     <w:lsdException w:name="Table Grid" w:uiPriority="39"/>
     <w:lsdException w:name="Table Theme" w:semiHidden="1" w:unhideWhenUsed="1"/>
@@ -1227,6 +2298,10 @@
     <w:lsdException w:name="List Table 5 Dark Accent 6" w:uiPriority="50"/>
     <w:lsdException w:name="List Table 6 Colorful Accent 6" w:uiPriority="51"/>
     <w:lsdException w:name="List Table 7 Colorful Accent 6" w:uiPriority="52"/>
+    <w:lsdException w:name="Mention" w:semiHidden="1" w:unhideWhenUsed="1"/>
+    <w:lsdException w:name="Smart Hyperlink" w:semiHidden="1" w:unhideWhenUsed="1"/>
+    <w:lsdException w:name="Hashtag" w:semiHidden="1" w:unhideWhenUsed="1"/>
+    <w:lsdException w:name="Unresolved Mention" w:semiHidden="1" w:unhideWhenUsed="1"/>
   </w:latentStyles>
   <w:style w:type="paragraph" w:default="1" w:styleId="Normal">
     <w:name w:val="Normal"/>
@@ -1256,6 +2331,7 @@
   <w:style w:type="character" w:default="1" w:styleId="DefaultParagraphFont">
     <w:name w:val="Default Paragraph Font"/>
     <w:uiPriority w:val="1"/>
+    <w:semiHidden/>
     <w:unhideWhenUsed/>
   </w:style>
   <w:style w:type="table" w:default="1" w:styleId="TableNormal">
@@ -1291,6 +2367,99 @@
       <w:sz w:val="32"/>
       <w:szCs w:val="32"/>
     </w:rPr>
+  </w:style>
+  <w:style w:type="paragraph" w:styleId="NormalWeb">
+    <w:name w:val="Normal (Web)"/>
+    <w:basedOn w:val="Normal"/>
+    <w:uiPriority w:val="99"/>
+    <w:semiHidden/>
+    <w:unhideWhenUsed/>
+    <w:rsid w:val="009C5009"/>
+    <w:pPr>
+      <w:spacing w:before="100" w:beforeAutospacing="1" w:after="100" w:afterAutospacing="1" w:line="240" w:lineRule="auto"/>
+    </w:pPr>
+    <w:rPr>
+      <w:rFonts w:ascii="Times New Roman" w:eastAsia="Times New Roman" w:hAnsi="Times New Roman" w:cs="Times New Roman"/>
+      <w:sz w:val="24"/>
+      <w:szCs w:val="24"/>
+    </w:rPr>
+  </w:style>
+  <w:style w:type="character" w:styleId="Hyperlink">
+    <w:name w:val="Hyperlink"/>
+    <w:basedOn w:val="DefaultParagraphFont"/>
+    <w:uiPriority w:val="99"/>
+    <w:semiHidden/>
+    <w:unhideWhenUsed/>
+    <w:rsid w:val="009C5009"/>
+    <w:rPr>
+      <w:color w:val="0000FF"/>
+      <w:u w:val="single"/>
+    </w:rPr>
+  </w:style>
+  <w:style w:type="character" w:styleId="Emphasis">
+    <w:name w:val="Emphasis"/>
+    <w:basedOn w:val="DefaultParagraphFont"/>
+    <w:uiPriority w:val="20"/>
+    <w:qFormat/>
+    <w:rsid w:val="009C5009"/>
+    <w:rPr>
+      <w:i/>
+      <w:iCs/>
+    </w:rPr>
+  </w:style>
+  <w:style w:type="paragraph" w:styleId="BalloonText">
+    <w:name w:val="Balloon Text"/>
+    <w:basedOn w:val="Normal"/>
+    <w:link w:val="BalloonTextChar"/>
+    <w:uiPriority w:val="99"/>
+    <w:semiHidden/>
+    <w:unhideWhenUsed/>
+    <w:rsid w:val="009C5009"/>
+    <w:pPr>
+      <w:spacing w:after="0" w:line="240" w:lineRule="auto"/>
+    </w:pPr>
+    <w:rPr>
+      <w:rFonts w:ascii="Segoe UI" w:hAnsi="Segoe UI" w:cs="Segoe UI"/>
+      <w:sz w:val="18"/>
+      <w:szCs w:val="18"/>
+    </w:rPr>
+  </w:style>
+  <w:style w:type="character" w:customStyle="1" w:styleId="BalloonTextChar">
+    <w:name w:val="Balloon Text Char"/>
+    <w:basedOn w:val="DefaultParagraphFont"/>
+    <w:link w:val="BalloonText"/>
+    <w:uiPriority w:val="99"/>
+    <w:semiHidden/>
+    <w:rsid w:val="009C5009"/>
+    <w:rPr>
+      <w:rFonts w:ascii="Segoe UI" w:hAnsi="Segoe UI" w:cs="Segoe UI"/>
+      <w:sz w:val="18"/>
+      <w:szCs w:val="18"/>
+    </w:rPr>
+  </w:style>
+  <w:style w:type="character" w:styleId="HTMLCode">
+    <w:name w:val="HTML Code"/>
+    <w:basedOn w:val="DefaultParagraphFont"/>
+    <w:uiPriority w:val="99"/>
+    <w:semiHidden/>
+    <w:unhideWhenUsed/>
+    <w:rsid w:val="009C5009"/>
+    <w:rPr>
+      <w:rFonts w:ascii="Courier New" w:eastAsia="Times New Roman" w:hAnsi="Courier New" w:cs="Courier New"/>
+      <w:sz w:val="20"/>
+      <w:szCs w:val="20"/>
+    </w:rPr>
+  </w:style>
+  <w:style w:type="paragraph" w:styleId="ListParagraph">
+    <w:name w:val="List Paragraph"/>
+    <w:basedOn w:val="Normal"/>
+    <w:uiPriority w:val="34"/>
+    <w:qFormat/>
+    <w:rsid w:val="009C5009"/>
+    <w:pPr>
+      <w:ind w:left="720"/>
+      <w:contextualSpacing/>
+    </w:pPr>
   </w:style>
 </w:styles>
 </file>

</xml_diff>